<commit_message>
changes made into assignment 7
</commit_message>
<xml_diff>
--- a/DBEL/Assignments/22510112_Expr_07_practice_01.docx
+++ b/DBEL/Assignments/22510112_Expr_07_practice_01.docx
@@ -237,8 +237,8 @@
         </w:rPr>
       </w:pPr>
       <w:r>
-        <w:object w:dxaOrig="3611" w:dyaOrig="1163">
-          <v:rect xmlns:o="urn:schemas-microsoft-com:office:office" xmlns:v="urn:schemas-microsoft-com:vml" id="rectole0000000000" style="width:180.550000pt;height:58.150000pt" o:preferrelative="t" o:ole="">
+        <w:object w:dxaOrig="3664" w:dyaOrig="1174">
+          <v:rect xmlns:o="urn:schemas-microsoft-com:office:office" xmlns:v="urn:schemas-microsoft-com:vml" id="rectole0000000000" style="width:183.200000pt;height:58.700000pt" o:preferrelative="t" o:ole="">
             <o:lock v:ext="edit"/>
             <v:imagedata xmlns:r="http://schemas.openxmlformats.org/officeDocument/2006/relationships" r:id="docRId1" o:title=""/>
           </v:rect>
@@ -882,7 +882,7 @@
       <w:pPr>
         <w:numPr>
           <w:ilvl w:val="0"/>
-          <w:numId w:val="11"/>
+          <w:numId w:val="9"/>
         </w:numPr>
         <w:spacing w:before="0" w:after="0" w:line="240"/>
         <w:ind w:right="0" w:left="720" w:hanging="360"/>
@@ -912,7 +912,7 @@
       <w:pPr>
         <w:numPr>
           <w:ilvl w:val="0"/>
-          <w:numId w:val="11"/>
+          <w:numId w:val="9"/>
         </w:numPr>
         <w:spacing w:before="0" w:after="0" w:line="240"/>
         <w:ind w:right="0" w:left="720" w:hanging="360"/>
@@ -942,7 +942,7 @@
       <w:pPr>
         <w:numPr>
           <w:ilvl w:val="0"/>
-          <w:numId w:val="11"/>
+          <w:numId w:val="9"/>
         </w:numPr>
         <w:spacing w:before="0" w:after="0" w:line="240"/>
         <w:ind w:right="0" w:left="720" w:hanging="360"/>
@@ -972,7 +972,7 @@
       <w:pPr>
         <w:numPr>
           <w:ilvl w:val="0"/>
-          <w:numId w:val="11"/>
+          <w:numId w:val="9"/>
         </w:numPr>
         <w:spacing w:before="0" w:after="0" w:line="240"/>
         <w:ind w:right="0" w:left="720" w:hanging="360"/>
@@ -1193,8 +1193,8 @@
         </w:rPr>
       </w:pPr>
       <w:r>
-        <w:object w:dxaOrig="11196" w:dyaOrig="2043">
-          <v:rect xmlns:o="urn:schemas-microsoft-com:office:office" xmlns:v="urn:schemas-microsoft-com:vml" id="rectole0000000001" style="width:559.800000pt;height:102.150000pt" o:preferrelative="t" o:ole="">
+        <w:object w:dxaOrig="9264" w:dyaOrig="1716">
+          <v:rect xmlns:o="urn:schemas-microsoft-com:office:office" xmlns:v="urn:schemas-microsoft-com:vml" id="rectole0000000001" style="width:463.200000pt;height:85.800000pt" o:preferrelative="t" o:ole="">
             <o:lock v:ext="edit"/>
             <v:imagedata xmlns:r="http://schemas.openxmlformats.org/officeDocument/2006/relationships" r:id="docRId3" o:title=""/>
           </v:rect>
@@ -1232,8 +1232,8 @@
         </w:rPr>
       </w:pPr>
       <w:r>
-        <w:object w:dxaOrig="11210" w:dyaOrig="4102">
-          <v:rect xmlns:o="urn:schemas-microsoft-com:office:office" xmlns:v="urn:schemas-microsoft-com:vml" id="rectole0000000002" style="width:560.500000pt;height:205.100000pt" o:preferrelative="t" o:ole="">
+        <w:object w:dxaOrig="9887" w:dyaOrig="3648">
+          <v:rect xmlns:o="urn:schemas-microsoft-com:office:office" xmlns:v="urn:schemas-microsoft-com:vml" id="rectole0000000002" style="width:494.350000pt;height:182.400000pt" o:preferrelative="t" o:ole="">
             <o:lock v:ext="edit"/>
             <v:imagedata xmlns:r="http://schemas.openxmlformats.org/officeDocument/2006/relationships" r:id="docRId5" o:title=""/>
           </v:rect>
@@ -1353,8 +1353,8 @@
         </w:rPr>
       </w:pPr>
       <w:r>
-        <w:object w:dxaOrig="11210" w:dyaOrig="3915">
-          <v:rect xmlns:o="urn:schemas-microsoft-com:office:office" xmlns:v="urn:schemas-microsoft-com:vml" id="rectole0000000003" style="width:560.500000pt;height:195.750000pt" o:preferrelative="t" o:ole="">
+        <w:object w:dxaOrig="9696" w:dyaOrig="3395">
+          <v:rect xmlns:o="urn:schemas-microsoft-com:office:office" xmlns:v="urn:schemas-microsoft-com:vml" id="rectole0000000003" style="width:484.800000pt;height:169.750000pt" o:preferrelative="t" o:ole="">
             <o:lock v:ext="edit"/>
             <v:imagedata xmlns:r="http://schemas.openxmlformats.org/officeDocument/2006/relationships" r:id="docRId7" o:title=""/>
           </v:rect>
@@ -1474,8 +1474,8 @@
         </w:rPr>
       </w:pPr>
       <w:r>
-        <w:object w:dxaOrig="11210" w:dyaOrig="4315">
-          <v:rect xmlns:o="urn:schemas-microsoft-com:office:office" xmlns:v="urn:schemas-microsoft-com:vml" id="rectole0000000004" style="width:560.500000pt;height:215.750000pt" o:preferrelative="t" o:ole="">
+        <w:object w:dxaOrig="9887" w:dyaOrig="3804">
+          <v:rect xmlns:o="urn:schemas-microsoft-com:office:office" xmlns:v="urn:schemas-microsoft-com:vml" id="rectole0000000004" style="width:494.350000pt;height:190.200000pt" o:preferrelative="t" o:ole="">
             <o:lock v:ext="edit"/>
             <v:imagedata xmlns:r="http://schemas.openxmlformats.org/officeDocument/2006/relationships" r:id="docRId9" o:title=""/>
           </v:rect>
@@ -1595,8 +1595,8 @@
         </w:rPr>
       </w:pPr>
       <w:r>
-        <w:object w:dxaOrig="8280" w:dyaOrig="5544">
-          <v:rect xmlns:o="urn:schemas-microsoft-com:office:office" xmlns:v="urn:schemas-microsoft-com:vml" id="rectole0000000005" style="width:414.000000pt;height:277.200000pt" o:preferrelative="t" o:ole="">
+        <w:object w:dxaOrig="8382" w:dyaOrig="5608">
+          <v:rect xmlns:o="urn:schemas-microsoft-com:office:office" xmlns:v="urn:schemas-microsoft-com:vml" id="rectole0000000005" style="width:419.100000pt;height:280.400000pt" o:preferrelative="t" o:ole="">
             <o:lock v:ext="edit"/>
             <v:imagedata xmlns:r="http://schemas.openxmlformats.org/officeDocument/2006/relationships" r:id="docRId11" o:title=""/>
           </v:rect>
@@ -1716,8 +1716,8 @@
         </w:rPr>
       </w:pPr>
       <w:r>
-        <w:object w:dxaOrig="11224" w:dyaOrig="3637">
-          <v:rect xmlns:o="urn:schemas-microsoft-com:office:office" xmlns:v="urn:schemas-microsoft-com:vml" id="rectole0000000006" style="width:561.200000pt;height:181.850000pt" o:preferrelative="t" o:ole="">
+        <w:object w:dxaOrig="9564" w:dyaOrig="3107">
+          <v:rect xmlns:o="urn:schemas-microsoft-com:office:office" xmlns:v="urn:schemas-microsoft-com:vml" id="rectole0000000006" style="width:478.200000pt;height:155.350000pt" o:preferrelative="t" o:ole="">
             <o:lock v:ext="edit"/>
             <v:imagedata xmlns:r="http://schemas.openxmlformats.org/officeDocument/2006/relationships" r:id="docRId13" o:title=""/>
           </v:rect>
@@ -1837,8 +1837,8 @@
         </w:rPr>
       </w:pPr>
       <w:r>
-        <w:object w:dxaOrig="11239" w:dyaOrig="4409">
-          <v:rect xmlns:o="urn:schemas-microsoft-com:office:office" xmlns:v="urn:schemas-microsoft-com:vml" id="rectole0000000007" style="width:561.950000pt;height:220.450000pt" o:preferrelative="t" o:ole="">
+        <w:object w:dxaOrig="9996" w:dyaOrig="3911">
+          <v:rect xmlns:o="urn:schemas-microsoft-com:office:office" xmlns:v="urn:schemas-microsoft-com:vml" id="rectole0000000007" style="width:499.800000pt;height:195.550000pt" o:preferrelative="t" o:ole="">
             <o:lock v:ext="edit"/>
             <v:imagedata xmlns:r="http://schemas.openxmlformats.org/officeDocument/2006/relationships" r:id="docRId15" o:title=""/>
           </v:rect>
@@ -1958,8 +1958,8 @@
         </w:rPr>
       </w:pPr>
       <w:r>
-        <w:object w:dxaOrig="11210" w:dyaOrig="2506">
-          <v:rect xmlns:o="urn:schemas-microsoft-com:office:office" xmlns:v="urn:schemas-microsoft-com:vml" id="rectole0000000008" style="width:560.500000pt;height:125.300000pt" o:preferrelative="t" o:ole="">
+        <w:object w:dxaOrig="9144" w:dyaOrig="2039">
+          <v:rect xmlns:o="urn:schemas-microsoft-com:office:office" xmlns:v="urn:schemas-microsoft-com:vml" id="rectole0000000008" style="width:457.200000pt;height:101.950000pt" o:preferrelative="t" o:ole="">
             <o:lock v:ext="edit"/>
             <v:imagedata xmlns:r="http://schemas.openxmlformats.org/officeDocument/2006/relationships" r:id="docRId17" o:title=""/>
           </v:rect>
@@ -1980,7 +1980,7 @@
       <w:lvlText w:val="•"/>
     </w:lvl>
   </w:abstractNum>
-  <w:num w:numId="11">
+  <w:num w:numId="9">
     <w:abstractNumId w:val="0"/>
   </w:num>
 </w:numbering>

</xml_diff>